<commit_message>
The can Africe Link and Changed
</commit_message>
<xml_diff>
--- a/Nicholas_Ekwom_Resume.docx
+++ b/Nicholas_Ekwom_Resume.docx
@@ -1,6 +1,6 @@
 
 <file path=word/document.xml><?xml version="1.0" encoding="utf-8"?>
-<w:document xmlns:wpc="http://schemas.microsoft.com/office/word/2010/wordprocessingCanvas" xmlns:cx="http://schemas.microsoft.com/office/drawing/2014/chartex" xmlns:cx1="http://schemas.microsoft.com/office/drawing/2015/9/8/chartex" xmlns:cx2="http://schemas.microsoft.com/office/drawing/2015/10/21/chartex" xmlns:cx3="http://schemas.microsoft.com/office/drawing/2016/5/9/chartex" xmlns:cx4="http://schemas.microsoft.com/office/drawing/2016/5/10/chartex" xmlns:cx5="http://schemas.microsoft.com/office/drawing/2016/5/11/chartex" xmlns:cx6="http://schemas.microsoft.com/office/drawing/2016/5/12/chartex" xmlns:cx7="http://schemas.microsoft.com/office/drawing/2016/5/13/chartex" xmlns:cx8="http://schemas.microsoft.com/office/drawing/2016/5/14/chartex" xmlns:mc="http://schemas.openxmlformats.org/markup-compatibility/2006" xmlns:aink="http://schemas.microsoft.com/office/drawing/2016/ink" xmlns:am3d="http://schemas.microsoft.com/office/drawing/2017/model3d" xmlns:o="urn:schemas-microsoft-com:office:office" xmlns:oel="http://schemas.microsoft.com/office/2019/extlst" xmlns:r="http://schemas.openxmlformats.org/officeDocument/2006/relationships" xmlns:m="http://schemas.openxmlformats.org/officeDocument/2006/math" xmlns:v="urn:schemas-microsoft-com:vml" xmlns:wp14="http://schemas.microsoft.com/office/word/2010/wordprocessingDrawing" xmlns:wp="http://schemas.openxmlformats.org/drawingml/2006/wordprocessingDrawing" xmlns:w10="urn:schemas-microsoft-com:office:word" xmlns:w="http://schemas.openxmlformats.org/wordprocessingml/2006/main" xmlns:w14="http://schemas.microsoft.com/office/word/2010/wordml" xmlns:w15="http://schemas.microsoft.com/office/word/2012/wordml" xmlns:w16cex="http://schemas.microsoft.com/office/word/2018/wordml/cex" xmlns:w16cid="http://schemas.microsoft.com/office/word/2016/wordml/cid" xmlns:w16="http://schemas.microsoft.com/office/word/2018/wordml" xmlns:w16sdtdh="http://schemas.microsoft.com/office/word/2020/wordml/sdtdatahash" xmlns:w16se="http://schemas.microsoft.com/office/word/2015/wordml/symex" xmlns:wpg="http://schemas.microsoft.com/office/word/2010/wordprocessingGroup" xmlns:wpi="http://schemas.microsoft.com/office/word/2010/wordprocessingInk" xmlns:wne="http://schemas.microsoft.com/office/word/2006/wordml" xmlns:wps="http://schemas.microsoft.com/office/word/2010/wordprocessingShape" mc:Ignorable="w14 w15 w16se w16cid w16 w16cex w16sdtdh wp14">
+<w:document xmlns:wpc="http://schemas.microsoft.com/office/word/2010/wordprocessingCanvas" xmlns:cx="http://schemas.microsoft.com/office/drawing/2014/chartex" xmlns:cx1="http://schemas.microsoft.com/office/drawing/2015/9/8/chartex" xmlns:cx2="http://schemas.microsoft.com/office/drawing/2015/10/21/chartex" xmlns:cx3="http://schemas.microsoft.com/office/drawing/2016/5/9/chartex" xmlns:cx4="http://schemas.microsoft.com/office/drawing/2016/5/10/chartex" xmlns:cx5="http://schemas.microsoft.com/office/drawing/2016/5/11/chartex" xmlns:cx6="http://schemas.microsoft.com/office/drawing/2016/5/12/chartex" xmlns:cx7="http://schemas.microsoft.com/office/drawing/2016/5/13/chartex" xmlns:cx8="http://schemas.microsoft.com/office/drawing/2016/5/14/chartex" xmlns:mc="http://schemas.openxmlformats.org/markup-compatibility/2006" xmlns:aink="http://schemas.microsoft.com/office/drawing/2016/ink" xmlns:am3d="http://schemas.microsoft.com/office/drawing/2017/model3d" xmlns:o="urn:schemas-microsoft-com:office:office" xmlns:oel="http://schemas.microsoft.com/office/2019/extlst" xmlns:r="http://schemas.openxmlformats.org/officeDocument/2006/relationships" xmlns:m="http://schemas.openxmlformats.org/officeDocument/2006/math" xmlns:v="urn:schemas-microsoft-com:vml" xmlns:wp14="http://schemas.microsoft.com/office/word/2010/wordprocessingDrawing" xmlns:wp="http://schemas.openxmlformats.org/drawingml/2006/wordprocessingDrawing" xmlns:w10="urn:schemas-microsoft-com:office:word" xmlns:w="http://schemas.openxmlformats.org/wordprocessingml/2006/main" xmlns:w14="http://schemas.microsoft.com/office/word/2010/wordml" xmlns:w15="http://schemas.microsoft.com/office/word/2012/wordml" xmlns:w16cex="http://schemas.microsoft.com/office/word/2018/wordml/cex" xmlns:w16cid="http://schemas.microsoft.com/office/word/2016/wordml/cid" xmlns:w16="http://schemas.microsoft.com/office/word/2018/wordml" xmlns:w16du="http://schemas.microsoft.com/office/word/2023/wordml/word16du" xmlns:w16sdtdh="http://schemas.microsoft.com/office/word/2020/wordml/sdtdatahash" xmlns:w16se="http://schemas.microsoft.com/office/word/2015/wordml/symex" xmlns:wpg="http://schemas.microsoft.com/office/word/2010/wordprocessingGroup" xmlns:wpi="http://schemas.microsoft.com/office/word/2010/wordprocessingInk" xmlns:wne="http://schemas.microsoft.com/office/word/2006/wordml" xmlns:wps="http://schemas.microsoft.com/office/word/2010/wordprocessingShape" mc:Ignorable="w14 w15 w16se w16cid w16 w16cex w16sdtdh w16du wp14">
   <w:body>
     <w:p>
       <w:pPr>
@@ -563,7 +563,16 @@
                 <w:sz w:val="20"/>
                 <w:szCs w:val="20"/>
               </w:rPr>
-              <w:t>Html5</w:t>
+              <w:t>H</w:t>
+            </w:r>
+            <w:r>
+              <w:rPr>
+                <w:rFonts w:ascii="Palatino Linotype" w:eastAsia="Palatino Linotype" w:hAnsi="Palatino Linotype" w:cs="Palatino Linotype"/>
+                <w:color w:val="4A4A4A"/>
+                <w:sz w:val="20"/>
+                <w:szCs w:val="20"/>
+              </w:rPr>
+              <w:t>TML</w:t>
             </w:r>
           </w:p>
           <w:p>
@@ -615,16 +624,7 @@
                 <w:sz w:val="20"/>
                 <w:szCs w:val="20"/>
               </w:rPr>
-              <w:t>API</w:t>
-            </w:r>
-            <w:r>
-              <w:rPr>
-                <w:rFonts w:ascii="Palatino Linotype" w:eastAsia="Palatino Linotype" w:hAnsi="Palatino Linotype" w:cs="Palatino Linotype"/>
-                <w:color w:val="4A4A4A"/>
-                <w:sz w:val="20"/>
-                <w:szCs w:val="20"/>
-              </w:rPr>
-              <w:t>s</w:t>
+              <w:t>C#</w:t>
             </w:r>
           </w:p>
           <w:p>
@@ -652,6 +652,60 @@
               </w:rPr>
               <w:t>SQL</w:t>
             </w:r>
+          </w:p>
+          <w:p>
+            <w:pPr>
+              <w:pStyle w:val="divdocumentulli"/>
+              <w:numPr>
+                <w:ilvl w:val="0"/>
+                <w:numId w:val="1"/>
+              </w:numPr>
+              <w:spacing w:line="260" w:lineRule="atLeast"/>
+              <w:ind w:left="280" w:hanging="192"/>
+              <w:rPr>
+                <w:rFonts w:ascii="Palatino Linotype" w:eastAsia="Palatino Linotype" w:hAnsi="Palatino Linotype" w:cs="Palatino Linotype"/>
+                <w:color w:val="4A4A4A"/>
+                <w:sz w:val="20"/>
+                <w:szCs w:val="20"/>
+              </w:rPr>
+            </w:pPr>
+            <w:r>
+              <w:rPr>
+                <w:rFonts w:ascii="Palatino Linotype" w:eastAsia="Palatino Linotype" w:hAnsi="Palatino Linotype" w:cs="Palatino Linotype"/>
+                <w:color w:val="4A4A4A"/>
+                <w:sz w:val="20"/>
+                <w:szCs w:val="20"/>
+              </w:rPr>
+              <w:t>APIs</w:t>
+            </w:r>
+          </w:p>
+          <w:p>
+            <w:pPr>
+              <w:pStyle w:val="divdocumentulli"/>
+              <w:numPr>
+                <w:ilvl w:val="0"/>
+                <w:numId w:val="1"/>
+              </w:numPr>
+              <w:spacing w:line="260" w:lineRule="atLeast"/>
+              <w:ind w:left="280" w:hanging="192"/>
+              <w:rPr>
+                <w:rFonts w:ascii="Palatino Linotype" w:eastAsia="Palatino Linotype" w:hAnsi="Palatino Linotype" w:cs="Palatino Linotype"/>
+                <w:color w:val="4A4A4A"/>
+                <w:sz w:val="20"/>
+                <w:szCs w:val="20"/>
+              </w:rPr>
+            </w:pPr>
+            <w:proofErr w:type="spellStart"/>
+            <w:r>
+              <w:rPr>
+                <w:rFonts w:ascii="Palatino Linotype" w:eastAsia="Palatino Linotype" w:hAnsi="Palatino Linotype" w:cs="Palatino Linotype"/>
+                <w:color w:val="4A4A4A"/>
+                <w:sz w:val="20"/>
+                <w:szCs w:val="20"/>
+              </w:rPr>
+              <w:t>Jquery</w:t>
+            </w:r>
+            <w:proofErr w:type="spellEnd"/>
           </w:p>
         </w:tc>
         <w:tc>
@@ -691,7 +745,16 @@
                 <w:sz w:val="20"/>
                 <w:szCs w:val="20"/>
               </w:rPr>
-              <w:t>.NET</w:t>
+              <w:t>.</w:t>
+            </w:r>
+            <w:r>
+              <w:rPr>
+                <w:rFonts w:ascii="Palatino Linotype" w:eastAsia="Palatino Linotype" w:hAnsi="Palatino Linotype" w:cs="Palatino Linotype"/>
+                <w:color w:val="4A4A4A"/>
+                <w:sz w:val="20"/>
+                <w:szCs w:val="20"/>
+              </w:rPr>
+              <w:t>NET</w:t>
             </w:r>
           </w:p>
           <w:p>
@@ -849,7 +912,7 @@
                 <w:sz w:val="20"/>
                 <w:szCs w:val="20"/>
               </w:rPr>
-              <w:t>Data Structures and Algorithms</w:t>
+              <w:t>Python</w:t>
             </w:r>
           </w:p>
           <w:p>
@@ -875,7 +938,59 @@
                 <w:sz w:val="20"/>
                 <w:szCs w:val="20"/>
               </w:rPr>
-              <w:t>JIRA</w:t>
+              <w:t>React</w:t>
+            </w:r>
+          </w:p>
+          <w:p>
+            <w:pPr>
+              <w:pStyle w:val="divdocumentulli"/>
+              <w:numPr>
+                <w:ilvl w:val="0"/>
+                <w:numId w:val="2"/>
+              </w:numPr>
+              <w:spacing w:line="260" w:lineRule="atLeast"/>
+              <w:ind w:left="280" w:hanging="192"/>
+              <w:rPr>
+                <w:rFonts w:ascii="Palatino Linotype" w:eastAsia="Palatino Linotype" w:hAnsi="Palatino Linotype" w:cs="Palatino Linotype"/>
+                <w:color w:val="4A4A4A"/>
+                <w:sz w:val="20"/>
+                <w:szCs w:val="20"/>
+              </w:rPr>
+            </w:pPr>
+            <w:r>
+              <w:rPr>
+                <w:rFonts w:ascii="Palatino Linotype" w:eastAsia="Palatino Linotype" w:hAnsi="Palatino Linotype" w:cs="Palatino Linotype"/>
+                <w:color w:val="4A4A4A"/>
+                <w:sz w:val="20"/>
+                <w:szCs w:val="20"/>
+              </w:rPr>
+              <w:t>Node.js</w:t>
+            </w:r>
+          </w:p>
+          <w:p>
+            <w:pPr>
+              <w:pStyle w:val="divdocumentulli"/>
+              <w:numPr>
+                <w:ilvl w:val="0"/>
+                <w:numId w:val="2"/>
+              </w:numPr>
+              <w:spacing w:line="260" w:lineRule="atLeast"/>
+              <w:ind w:left="280" w:hanging="192"/>
+              <w:rPr>
+                <w:rFonts w:ascii="Palatino Linotype" w:eastAsia="Palatino Linotype" w:hAnsi="Palatino Linotype" w:cs="Palatino Linotype"/>
+                <w:color w:val="4A4A4A"/>
+                <w:sz w:val="20"/>
+                <w:szCs w:val="20"/>
+              </w:rPr>
+            </w:pPr>
+            <w:r>
+              <w:rPr>
+                <w:rFonts w:ascii="Palatino Linotype" w:eastAsia="Palatino Linotype" w:hAnsi="Palatino Linotype" w:cs="Palatino Linotype"/>
+                <w:color w:val="4A4A4A"/>
+                <w:sz w:val="20"/>
+                <w:szCs w:val="20"/>
+              </w:rPr>
+              <w:t>ASP.NET</w:t>
             </w:r>
           </w:p>
         </w:tc>
@@ -1332,34 +1447,7 @@
                 <w:sz w:val="20"/>
                 <w:szCs w:val="20"/>
               </w:rPr>
-              <w:t xml:space="preserve">C# </w:t>
-            </w:r>
-            <w:r>
-              <w:rPr>
-                <w:rFonts w:ascii="Palatino Linotype" w:hAnsi="Palatino Linotype" w:cs="Arial"/>
-                <w:color w:val="4A4A4A"/>
-                <w:sz w:val="20"/>
-                <w:szCs w:val="20"/>
-              </w:rPr>
-              <w:t>Signal</w:t>
-            </w:r>
-            <w:r>
-              <w:rPr>
-                <w:rFonts w:ascii="Palatino Linotype" w:hAnsi="Palatino Linotype" w:cs="Arial"/>
-                <w:color w:val="4A4A4A"/>
-                <w:sz w:val="20"/>
-                <w:szCs w:val="20"/>
-              </w:rPr>
-              <w:t xml:space="preserve"> </w:t>
-            </w:r>
-            <w:r>
-              <w:rPr>
-                <w:rFonts w:ascii="Palatino Linotype" w:hAnsi="Palatino Linotype" w:cs="Arial"/>
-                <w:color w:val="4A4A4A"/>
-                <w:sz w:val="20"/>
-                <w:szCs w:val="20"/>
-              </w:rPr>
-              <w:t>library.</w:t>
+              <w:t>C# Signal library.</w:t>
             </w:r>
           </w:p>
           <w:p>
@@ -1622,6 +1710,7 @@
                 <w:sz w:val="20"/>
                 <w:szCs w:val="20"/>
               </w:rPr>
+              <w:lastRenderedPageBreak/>
               <w:t>Cashier</w:t>
             </w:r>
           </w:p>
@@ -1712,7 +1801,18 @@
                 <w:sz w:val="20"/>
                 <w:szCs w:val="20"/>
               </w:rPr>
-              <w:t>Helped customers find specific products, answered questions, and offered product advice.</w:t>
+              <w:lastRenderedPageBreak/>
+              <w:t xml:space="preserve">Helped customers find specific products, answered questions, and </w:t>
+            </w:r>
+            <w:r>
+              <w:rPr>
+                <w:rFonts w:ascii="Palatino Linotype" w:hAnsi="Palatino Linotype" w:cs="Arial"/>
+                <w:color w:val="4A4A4A"/>
+                <w:sz w:val="20"/>
+                <w:szCs w:val="20"/>
+              </w:rPr>
+              <w:lastRenderedPageBreak/>
+              <w:t>offered product advice.</w:t>
             </w:r>
           </w:p>
           <w:p>
@@ -2604,7 +2704,435 @@
         </w:rPr>
         <w:t xml:space="preserve"> </w:t>
       </w:r>
+    </w:p>
+    <w:p>
+      <w:pPr>
+        <w:pStyle w:val="NormalWeb"/>
+        <w:spacing w:before="0" w:beforeAutospacing="0" w:after="0" w:afterAutospacing="0"/>
+        <w:rPr>
+          <w:rFonts w:ascii="Palatino Linotype" w:hAnsi="Palatino Linotype"/>
+          <w:color w:val="595959" w:themeColor="text1" w:themeTint="A6"/>
+          <w:sz w:val="20"/>
+          <w:szCs w:val="20"/>
+        </w:rPr>
+      </w:pPr>
+      <w:r>
+        <w:rPr>
+          <w:rFonts w:ascii="Palatino Linotype" w:hAnsi="Palatino Linotype"/>
+          <w:color w:val="595959" w:themeColor="text1" w:themeTint="A6"/>
+          <w:sz w:val="20"/>
+          <w:szCs w:val="20"/>
+        </w:rPr>
+        <w:t>The inventory and customer management system enables companies to efficiently handle inventory, customer data, and sales transactions without directly processing payments. It offers:</w:t>
+      </w:r>
+    </w:p>
+    <w:p>
+      <w:pPr>
+        <w:pStyle w:val="NormalWeb"/>
+        <w:numPr>
+          <w:ilvl w:val="0"/>
+          <w:numId w:val="13"/>
+        </w:numPr>
+        <w:spacing w:before="0" w:beforeAutospacing="0" w:after="0" w:afterAutospacing="0"/>
+        <w:rPr>
+          <w:rFonts w:ascii="Palatino Linotype" w:hAnsi="Palatino Linotype"/>
+          <w:color w:val="595959" w:themeColor="text1" w:themeTint="A6"/>
+          <w:sz w:val="20"/>
+          <w:szCs w:val="20"/>
+        </w:rPr>
+      </w:pPr>
+      <w:r>
+        <w:rPr>
+          <w:rFonts w:ascii="Palatino Linotype" w:hAnsi="Palatino Linotype"/>
+          <w:color w:val="595959" w:themeColor="text1" w:themeTint="A6"/>
+          <w:sz w:val="20"/>
+          <w:szCs w:val="20"/>
+        </w:rPr>
+        <w:t>Comprehensive inventory management for tracking, adding, and updating stock.</w:t>
+      </w:r>
+    </w:p>
+    <w:p>
+      <w:pPr>
+        <w:pStyle w:val="NormalWeb"/>
+        <w:numPr>
+          <w:ilvl w:val="0"/>
+          <w:numId w:val="13"/>
+        </w:numPr>
+        <w:spacing w:before="0" w:beforeAutospacing="0" w:after="0" w:afterAutospacing="0"/>
+        <w:rPr>
+          <w:rFonts w:ascii="Palatino Linotype" w:hAnsi="Palatino Linotype"/>
+          <w:color w:val="595959" w:themeColor="text1" w:themeTint="A6"/>
+          <w:sz w:val="20"/>
+          <w:szCs w:val="20"/>
+        </w:rPr>
+      </w:pPr>
+      <w:r>
+        <w:rPr>
+          <w:rFonts w:ascii="Palatino Linotype" w:hAnsi="Palatino Linotype"/>
+          <w:color w:val="595959" w:themeColor="text1" w:themeTint="A6"/>
+          <w:sz w:val="20"/>
+          <w:szCs w:val="20"/>
+        </w:rPr>
+        <w:t>Customer information management for personalized interactions.</w:t>
+      </w:r>
+    </w:p>
+    <w:p>
+      <w:pPr>
+        <w:pStyle w:val="NormalWeb"/>
+        <w:numPr>
+          <w:ilvl w:val="0"/>
+          <w:numId w:val="13"/>
+        </w:numPr>
+        <w:spacing w:before="0" w:beforeAutospacing="0" w:after="0" w:afterAutospacing="0"/>
+        <w:rPr>
+          <w:rFonts w:ascii="Palatino Linotype" w:hAnsi="Palatino Linotype"/>
+          <w:color w:val="595959" w:themeColor="text1" w:themeTint="A6"/>
+          <w:sz w:val="20"/>
+          <w:szCs w:val="20"/>
+        </w:rPr>
+      </w:pPr>
+      <w:r>
+        <w:rPr>
+          <w:rFonts w:ascii="Palatino Linotype" w:hAnsi="Palatino Linotype"/>
+          <w:color w:val="595959" w:themeColor="text1" w:themeTint="A6"/>
+          <w:sz w:val="20"/>
+          <w:szCs w:val="20"/>
+        </w:rPr>
+        <w:t>Point-of-sale functionality for processing transactions, generating invoices, and recording sales data.</w:t>
+      </w:r>
+    </w:p>
+    <w:p>
+      <w:pPr>
+        <w:pStyle w:val="NormalWeb"/>
+        <w:numPr>
+          <w:ilvl w:val="0"/>
+          <w:numId w:val="13"/>
+        </w:numPr>
+        <w:spacing w:before="0" w:beforeAutospacing="0" w:after="0" w:afterAutospacing="0"/>
+        <w:rPr>
+          <w:rFonts w:ascii="Palatino Linotype" w:hAnsi="Palatino Linotype"/>
+          <w:color w:val="595959" w:themeColor="text1" w:themeTint="A6"/>
+          <w:sz w:val="20"/>
+          <w:szCs w:val="20"/>
+        </w:rPr>
+      </w:pPr>
+      <w:r>
+        <w:rPr>
+          <w:rFonts w:ascii="Palatino Linotype" w:hAnsi="Palatino Linotype"/>
+          <w:color w:val="595959" w:themeColor="text1" w:themeTint="A6"/>
+          <w:sz w:val="20"/>
+          <w:szCs w:val="20"/>
+        </w:rPr>
+        <w:t>Integration with external payment gateways for seamless payment processing.</w:t>
+      </w:r>
+    </w:p>
+    <w:p>
+      <w:pPr>
+        <w:pStyle w:val="NormalWeb"/>
+        <w:numPr>
+          <w:ilvl w:val="0"/>
+          <w:numId w:val="13"/>
+        </w:numPr>
+        <w:spacing w:before="0" w:beforeAutospacing="0" w:after="0" w:afterAutospacing="0"/>
+        <w:rPr>
+          <w:rFonts w:ascii="Palatino Linotype" w:hAnsi="Palatino Linotype"/>
+          <w:color w:val="595959" w:themeColor="text1" w:themeTint="A6"/>
+          <w:sz w:val="20"/>
+          <w:szCs w:val="20"/>
+        </w:rPr>
+      </w:pPr>
+      <w:r>
+        <w:rPr>
+          <w:rFonts w:ascii="Palatino Linotype" w:hAnsi="Palatino Linotype"/>
+          <w:color w:val="595959" w:themeColor="text1" w:themeTint="A6"/>
+          <w:sz w:val="20"/>
+          <w:szCs w:val="20"/>
+        </w:rPr>
+        <w:t>Scalability and flexibility to adapt to evolving business needs.</w:t>
+      </w:r>
+    </w:p>
+    <w:p>
+      <w:pPr>
+        <w:pStyle w:val="NormalWeb"/>
+        <w:spacing w:before="0" w:beforeAutospacing="0" w:after="0" w:afterAutospacing="0"/>
+        <w:ind w:left="720"/>
+        <w:rPr>
+          <w:rFonts w:ascii="Palatino Linotype" w:hAnsi="Palatino Linotype"/>
+          <w:color w:val="595959" w:themeColor="text1" w:themeTint="A6"/>
+          <w:sz w:val="20"/>
+          <w:szCs w:val="20"/>
+        </w:rPr>
+      </w:pPr>
+    </w:p>
+    <w:p>
+      <w:pPr>
+        <w:pStyle w:val="NormalWeb"/>
+        <w:spacing w:before="0" w:beforeAutospacing="0" w:after="0" w:afterAutospacing="0"/>
+        <w:rPr>
+          <w:rStyle w:val="apple-tab-span"/>
+          <w:rFonts w:ascii="Palatino Linotype" w:hAnsi="Palatino Linotype"/>
+          <w:b/>
+          <w:bCs/>
+          <w:color w:val="4A4A4A"/>
+          <w:sz w:val="20"/>
+          <w:szCs w:val="20"/>
+        </w:rPr>
+      </w:pPr>
+      <w:r>
+        <w:rPr>
+          <w:rFonts w:ascii="Palatino Linotype" w:hAnsi="Palatino Linotype"/>
+          <w:b/>
+          <w:bCs/>
+          <w:color w:val="595959" w:themeColor="text1" w:themeTint="A6"/>
+          <w:sz w:val="20"/>
+          <w:szCs w:val="20"/>
+        </w:rPr>
+        <w:t>Upstream: Oil &amp; Gas Simulation</w:t>
+      </w:r>
+      <w:r>
+        <w:rPr>
+          <w:rFonts w:ascii="Palatino Linotype" w:hAnsi="Palatino Linotype"/>
+          <w:b/>
+          <w:bCs/>
+          <w:color w:val="595959" w:themeColor="text1" w:themeTint="A6"/>
+          <w:sz w:val="20"/>
+          <w:szCs w:val="20"/>
+        </w:rPr>
+        <w:t xml:space="preserve"> </w:t>
+      </w:r>
       <w:hyperlink r:id="rId9" w:history="1">
+        <w:r>
+          <w:rPr>
+            <w:rStyle w:val="Hyperlink"/>
+            <w:rFonts w:ascii="Palatino Linotype" w:hAnsi="Palatino Linotype"/>
+            <w:b/>
+            <w:bCs/>
+            <w:sz w:val="20"/>
+            <w:szCs w:val="20"/>
+          </w:rPr>
+          <w:t xml:space="preserve"> Upstream Repo</w:t>
+        </w:r>
+      </w:hyperlink>
+      <w:r>
+        <w:rPr>
+          <w:rStyle w:val="apple-tab-span"/>
+          <w:rFonts w:ascii="Palatino Linotype" w:hAnsi="Palatino Linotype"/>
+          <w:b/>
+          <w:bCs/>
+          <w:color w:val="4A4A4A"/>
+          <w:sz w:val="20"/>
+          <w:szCs w:val="20"/>
+        </w:rPr>
+        <w:tab/>
+      </w:r>
+    </w:p>
+    <w:p>
+      <w:pPr>
+        <w:pStyle w:val="NormalWeb"/>
+        <w:spacing w:before="0" w:beforeAutospacing="0" w:after="0" w:afterAutospacing="0"/>
+        <w:rPr>
+          <w:rFonts w:ascii="Palatino Linotype" w:hAnsi="Palatino Linotype"/>
+          <w:b/>
+          <w:bCs/>
+          <w:color w:val="4A4A4A"/>
+          <w:sz w:val="20"/>
+          <w:szCs w:val="20"/>
+        </w:rPr>
+      </w:pPr>
+      <w:r>
+        <w:rPr>
+          <w:rStyle w:val="apple-tab-span"/>
+          <w:rFonts w:ascii="Palatino Linotype" w:hAnsi="Palatino Linotype"/>
+          <w:color w:val="4A4A4A"/>
+          <w:sz w:val="20"/>
+          <w:szCs w:val="20"/>
+        </w:rPr>
+        <w:t>Worked in a team to d</w:t>
+      </w:r>
+      <w:r>
+        <w:rPr>
+          <w:rStyle w:val="apple-tab-span"/>
+          <w:rFonts w:ascii="Palatino Linotype" w:hAnsi="Palatino Linotype"/>
+          <w:color w:val="4A4A4A"/>
+          <w:sz w:val="20"/>
+          <w:szCs w:val="20"/>
+        </w:rPr>
+        <w:t>evelop a system in a team with other developers to assist Can Africa teachers in creating courses, adding resources, and creating tests. Students could connect with course materials by entering a room that the lecturer had set up.</w:t>
+      </w:r>
+    </w:p>
+    <w:p>
+      <w:pPr>
+        <w:pStyle w:val="ListParagraph"/>
+        <w:numPr>
+          <w:ilvl w:val="0"/>
+          <w:numId w:val="14"/>
+        </w:numPr>
+        <w:rPr>
+          <w:rStyle w:val="divdocumentdivsectiontitle"/>
+          <w:rFonts w:ascii="Palatino Linotype" w:eastAsia="Palatino Linotype" w:hAnsi="Palatino Linotype" w:cs="Palatino Linotype"/>
+          <w:b w:val="0"/>
+          <w:bCs w:val="0"/>
+          <w:color w:val="595959" w:themeColor="text1" w:themeTint="A6"/>
+          <w:sz w:val="20"/>
+          <w:szCs w:val="20"/>
+          <w:lang w:val="en-CA"/>
+        </w:rPr>
+      </w:pPr>
+      <w:r>
+        <w:rPr>
+          <w:rStyle w:val="divdocumentdivsectiontitle"/>
+          <w:rFonts w:ascii="Palatino Linotype" w:eastAsia="Palatino Linotype" w:hAnsi="Palatino Linotype" w:cs="Palatino Linotype"/>
+          <w:b w:val="0"/>
+          <w:bCs w:val="0"/>
+          <w:color w:val="595959" w:themeColor="text1" w:themeTint="A6"/>
+          <w:sz w:val="20"/>
+          <w:szCs w:val="20"/>
+          <w:lang w:val="en-CA"/>
+        </w:rPr>
+        <w:t>The system is an online educational platform facilitating content management for instructors and engagement for students.</w:t>
+      </w:r>
+    </w:p>
+    <w:p>
+      <w:pPr>
+        <w:pStyle w:val="ListParagraph"/>
+        <w:numPr>
+          <w:ilvl w:val="0"/>
+          <w:numId w:val="14"/>
+        </w:numPr>
+        <w:rPr>
+          <w:rStyle w:val="divdocumentdivsectiontitle"/>
+          <w:rFonts w:ascii="Palatino Linotype" w:eastAsia="Palatino Linotype" w:hAnsi="Palatino Linotype" w:cs="Palatino Linotype"/>
+          <w:b w:val="0"/>
+          <w:bCs w:val="0"/>
+          <w:color w:val="595959" w:themeColor="text1" w:themeTint="A6"/>
+          <w:sz w:val="20"/>
+          <w:szCs w:val="20"/>
+          <w:lang w:val="en-CA"/>
+        </w:rPr>
+      </w:pPr>
+      <w:r>
+        <w:rPr>
+          <w:rStyle w:val="divdocumentdivsectiontitle"/>
+          <w:rFonts w:ascii="Palatino Linotype" w:eastAsia="Palatino Linotype" w:hAnsi="Palatino Linotype" w:cs="Palatino Linotype"/>
+          <w:b w:val="0"/>
+          <w:bCs w:val="0"/>
+          <w:color w:val="595959" w:themeColor="text1" w:themeTint="A6"/>
+          <w:sz w:val="20"/>
+          <w:szCs w:val="20"/>
+          <w:lang w:val="en-CA"/>
+        </w:rPr>
+        <w:t>Instructors create classes, upload content, and set activities; students join classes, access content, and participate in activities.</w:t>
+      </w:r>
+    </w:p>
+    <w:p>
+      <w:pPr>
+        <w:pStyle w:val="ListParagraph"/>
+        <w:numPr>
+          <w:ilvl w:val="0"/>
+          <w:numId w:val="14"/>
+        </w:numPr>
+        <w:rPr>
+          <w:rStyle w:val="divdocumentdivsectiontitle"/>
+          <w:rFonts w:ascii="Palatino Linotype" w:eastAsia="Palatino Linotype" w:hAnsi="Palatino Linotype" w:cs="Palatino Linotype"/>
+          <w:b w:val="0"/>
+          <w:bCs w:val="0"/>
+          <w:color w:val="595959" w:themeColor="text1" w:themeTint="A6"/>
+          <w:sz w:val="20"/>
+          <w:szCs w:val="20"/>
+          <w:lang w:val="en-CA"/>
+        </w:rPr>
+      </w:pPr>
+      <w:r>
+        <w:rPr>
+          <w:rStyle w:val="divdocumentdivsectiontitle"/>
+          <w:rFonts w:ascii="Palatino Linotype" w:eastAsia="Palatino Linotype" w:hAnsi="Palatino Linotype" w:cs="Palatino Linotype"/>
+          <w:b w:val="0"/>
+          <w:bCs w:val="0"/>
+          <w:color w:val="595959" w:themeColor="text1" w:themeTint="A6"/>
+          <w:sz w:val="20"/>
+          <w:szCs w:val="20"/>
+          <w:lang w:val="en-CA"/>
+        </w:rPr>
+        <w:t>Real-time updates and communication tools ensure smooth interactions between instructors and students, enhancing the learning experience.</w:t>
+      </w:r>
+    </w:p>
+    <w:p>
+      <w:pPr>
+        <w:pStyle w:val="ListParagraph"/>
+        <w:rPr>
+          <w:rStyle w:val="divdocumentdivsectiontitle"/>
+          <w:rFonts w:ascii="Palatino Linotype" w:eastAsia="Palatino Linotype" w:hAnsi="Palatino Linotype" w:cs="Palatino Linotype"/>
+          <w:b w:val="0"/>
+          <w:bCs w:val="0"/>
+          <w:color w:val="595959" w:themeColor="text1" w:themeTint="A6"/>
+          <w:sz w:val="20"/>
+          <w:szCs w:val="20"/>
+          <w:lang w:val="en-CA"/>
+        </w:rPr>
+      </w:pPr>
+    </w:p>
+    <w:p>
+      <w:pPr>
+        <w:pStyle w:val="NormalWeb"/>
+        <w:spacing w:before="0" w:beforeAutospacing="0" w:after="0" w:afterAutospacing="0"/>
+        <w:rPr>
+          <w:rStyle w:val="apple-tab-span"/>
+          <w:rFonts w:ascii="Palatino Linotype" w:hAnsi="Palatino Linotype"/>
+          <w:b/>
+          <w:bCs/>
+          <w:color w:val="4A4A4A"/>
+          <w:sz w:val="20"/>
+          <w:szCs w:val="20"/>
+        </w:rPr>
+      </w:pPr>
+      <w:r>
+        <w:rPr>
+          <w:rFonts w:ascii="Palatino Linotype" w:hAnsi="Palatino Linotype"/>
+          <w:b/>
+          <w:bCs/>
+          <w:color w:val="595959" w:themeColor="text1" w:themeTint="A6"/>
+          <w:sz w:val="20"/>
+          <w:szCs w:val="20"/>
+        </w:rPr>
+        <w:lastRenderedPageBreak/>
+        <w:t xml:space="preserve">CN </w:t>
+      </w:r>
+      <w:proofErr w:type="spellStart"/>
+      <w:r>
+        <w:rPr>
+          <w:rFonts w:ascii="Palatino Linotype" w:hAnsi="Palatino Linotype"/>
+          <w:b/>
+          <w:bCs/>
+          <w:color w:val="595959" w:themeColor="text1" w:themeTint="A6"/>
+          <w:sz w:val="20"/>
+          <w:szCs w:val="20"/>
+        </w:rPr>
+        <w:t>Maisons</w:t>
+      </w:r>
+      <w:proofErr w:type="spellEnd"/>
+      <w:r>
+        <w:rPr>
+          <w:rFonts w:ascii="Palatino Linotype" w:hAnsi="Palatino Linotype"/>
+          <w:b/>
+          <w:bCs/>
+          <w:color w:val="595959" w:themeColor="text1" w:themeTint="A6"/>
+          <w:sz w:val="20"/>
+          <w:szCs w:val="20"/>
+        </w:rPr>
+        <w:t xml:space="preserve"> Property Management System</w:t>
+      </w:r>
+      <w:r>
+        <w:rPr>
+          <w:rFonts w:ascii="Palatino Linotype" w:hAnsi="Palatino Linotype"/>
+          <w:b/>
+          <w:bCs/>
+          <w:color w:val="595959" w:themeColor="text1" w:themeTint="A6"/>
+          <w:sz w:val="20"/>
+          <w:szCs w:val="20"/>
+        </w:rPr>
+        <w:t xml:space="preserve">: </w:t>
+      </w:r>
+      <w:hyperlink r:id="rId10" w:history="1">
         <w:r>
           <w:rPr>
             <w:rStyle w:val="Hyperlink"/>
@@ -2615,7 +3143,322 @@
             <w:sz w:val="20"/>
             <w:szCs w:val="20"/>
           </w:rPr>
-          <w:t>DEV1S</w:t>
+          <w:t>DEV1Server</w:t>
+        </w:r>
+      </w:hyperlink>
+      <w:r>
+        <w:rPr>
+          <w:rStyle w:val="apple-tab-span"/>
+          <w:rFonts w:ascii="Palatino Linotype" w:hAnsi="Palatino Linotype"/>
+          <w:b/>
+          <w:bCs/>
+          <w:color w:val="4A4A4A"/>
+          <w:sz w:val="20"/>
+          <w:szCs w:val="20"/>
+        </w:rPr>
+        <w:tab/>
+      </w:r>
+    </w:p>
+    <w:p>
+      <w:pPr>
+        <w:rPr>
+          <w:rStyle w:val="apple-tab-span"/>
+          <w:rFonts w:ascii="Palatino Linotype" w:hAnsi="Palatino Linotype"/>
+          <w:color w:val="4A4A4A"/>
+          <w:sz w:val="20"/>
+          <w:szCs w:val="20"/>
+          <w:lang w:val="en-CA" w:eastAsia="en-CA"/>
+        </w:rPr>
+      </w:pPr>
+      <w:r>
+        <w:rPr>
+          <w:rStyle w:val="apple-tab-span"/>
+          <w:rFonts w:ascii="Palatino Linotype" w:hAnsi="Palatino Linotype"/>
+          <w:color w:val="4A4A4A"/>
+          <w:sz w:val="20"/>
+          <w:szCs w:val="20"/>
+          <w:lang w:val="en-CA" w:eastAsia="en-CA"/>
+        </w:rPr>
+        <w:t xml:space="preserve">Worked in a team to develop a web-based rental management system for CN </w:t>
+      </w:r>
+      <w:proofErr w:type="spellStart"/>
+      <w:r>
+        <w:rPr>
+          <w:rStyle w:val="apple-tab-span"/>
+          <w:rFonts w:ascii="Palatino Linotype" w:hAnsi="Palatino Linotype"/>
+          <w:color w:val="4A4A4A"/>
+          <w:sz w:val="20"/>
+          <w:szCs w:val="20"/>
+          <w:lang w:val="en-CA" w:eastAsia="en-CA"/>
+        </w:rPr>
+        <w:t>Maisons</w:t>
+      </w:r>
+      <w:proofErr w:type="spellEnd"/>
+      <w:r>
+        <w:rPr>
+          <w:rStyle w:val="apple-tab-span"/>
+          <w:rFonts w:ascii="Palatino Linotype" w:hAnsi="Palatino Linotype"/>
+          <w:color w:val="4A4A4A"/>
+          <w:sz w:val="20"/>
+          <w:szCs w:val="20"/>
+          <w:lang w:val="en-CA" w:eastAsia="en-CA"/>
+        </w:rPr>
+        <w:t>, streamlining property management for landlords and rental processes for tenants. The platform provides an efficient way for tenants to browse properties, apply for rentals, and manage payments, while landlords can oversee property listings and tenant interactions.</w:t>
+      </w:r>
+    </w:p>
+    <w:p>
+      <w:pPr>
+        <w:rPr>
+          <w:rStyle w:val="apple-tab-span"/>
+          <w:rFonts w:ascii="Palatino Linotype" w:eastAsia="Palatino Linotype" w:hAnsi="Palatino Linotype" w:cs="Palatino Linotype"/>
+          <w:color w:val="595959" w:themeColor="text1" w:themeTint="A6"/>
+          <w:sz w:val="20"/>
+          <w:szCs w:val="20"/>
+          <w:lang w:val="en-CA"/>
+        </w:rPr>
+      </w:pPr>
+    </w:p>
+    <w:p>
+      <w:pPr>
+        <w:pStyle w:val="ListParagraph"/>
+        <w:numPr>
+          <w:ilvl w:val="0"/>
+          <w:numId w:val="18"/>
+        </w:numPr>
+        <w:rPr>
+          <w:rStyle w:val="divdocumentdivsectiontitle"/>
+          <w:rFonts w:ascii="Palatino Linotype" w:eastAsia="Palatino Linotype" w:hAnsi="Palatino Linotype" w:cs="Palatino Linotype"/>
+          <w:b w:val="0"/>
+          <w:bCs w:val="0"/>
+          <w:color w:val="595959" w:themeColor="text1" w:themeTint="A6"/>
+          <w:sz w:val="20"/>
+          <w:szCs w:val="20"/>
+          <w:lang w:val="en-CA"/>
+        </w:rPr>
+      </w:pPr>
+      <w:r>
+        <w:rPr>
+          <w:rStyle w:val="divdocumentdivsectiontitle"/>
+          <w:rFonts w:ascii="Palatino Linotype" w:eastAsia="Palatino Linotype" w:hAnsi="Palatino Linotype" w:cs="Palatino Linotype"/>
+          <w:b w:val="0"/>
+          <w:bCs w:val="0"/>
+          <w:color w:val="595959" w:themeColor="text1" w:themeTint="A6"/>
+          <w:sz w:val="20"/>
+          <w:szCs w:val="20"/>
+          <w:lang w:val="en-CA"/>
+        </w:rPr>
+        <w:t>Landlords can list properties, manage tenant applications, track rental payments, and schedule property visits; tenants can browse listings, apply for rentals, and receive automated rent reminders.</w:t>
+      </w:r>
+    </w:p>
+    <w:p>
+      <w:pPr>
+        <w:pStyle w:val="ListParagraph"/>
+        <w:numPr>
+          <w:ilvl w:val="0"/>
+          <w:numId w:val="18"/>
+        </w:numPr>
+        <w:rPr>
+          <w:rStyle w:val="divdocumentdivsectiontitle"/>
+          <w:rFonts w:ascii="Palatino Linotype" w:eastAsia="Palatino Linotype" w:hAnsi="Palatino Linotype" w:cs="Palatino Linotype"/>
+          <w:b w:val="0"/>
+          <w:bCs w:val="0"/>
+          <w:color w:val="595959" w:themeColor="text1" w:themeTint="A6"/>
+          <w:sz w:val="20"/>
+          <w:szCs w:val="20"/>
+          <w:lang w:val="en-CA"/>
+        </w:rPr>
+      </w:pPr>
+      <w:r>
+        <w:rPr>
+          <w:rStyle w:val="divdocumentdivsectiontitle"/>
+          <w:rFonts w:ascii="Palatino Linotype" w:eastAsia="Palatino Linotype" w:hAnsi="Palatino Linotype" w:cs="Palatino Linotype"/>
+          <w:b w:val="0"/>
+          <w:bCs w:val="0"/>
+          <w:color w:val="595959" w:themeColor="text1" w:themeTint="A6"/>
+          <w:sz w:val="20"/>
+          <w:szCs w:val="20"/>
+          <w:lang w:val="en-CA"/>
+        </w:rPr>
+        <w:t xml:space="preserve">Real-time notifications, </w:t>
+      </w:r>
+      <w:r>
+        <w:rPr>
+          <w:rStyle w:val="divdocumentdivsectiontitle"/>
+          <w:rFonts w:ascii="Palatino Linotype" w:eastAsia="Palatino Linotype" w:hAnsi="Palatino Linotype" w:cs="Palatino Linotype"/>
+          <w:b w:val="0"/>
+          <w:bCs w:val="0"/>
+          <w:color w:val="595959" w:themeColor="text1" w:themeTint="A6"/>
+          <w:sz w:val="20"/>
+          <w:szCs w:val="20"/>
+          <w:lang w:val="en-CA"/>
+        </w:rPr>
+        <w:t xml:space="preserve">and </w:t>
+      </w:r>
+      <w:r>
+        <w:rPr>
+          <w:rStyle w:val="divdocumentdivsectiontitle"/>
+          <w:rFonts w:ascii="Palatino Linotype" w:eastAsia="Palatino Linotype" w:hAnsi="Palatino Linotype" w:cs="Palatino Linotype"/>
+          <w:b w:val="0"/>
+          <w:bCs w:val="0"/>
+          <w:color w:val="595959" w:themeColor="text1" w:themeTint="A6"/>
+          <w:sz w:val="20"/>
+          <w:szCs w:val="20"/>
+          <w:lang w:val="en-CA"/>
+        </w:rPr>
+        <w:t>secure user authentication,</w:t>
+      </w:r>
+      <w:r>
+        <w:rPr>
+          <w:rStyle w:val="divdocumentdivsectiontitle"/>
+          <w:rFonts w:ascii="Palatino Linotype" w:eastAsia="Palatino Linotype" w:hAnsi="Palatino Linotype" w:cs="Palatino Linotype"/>
+          <w:b w:val="0"/>
+          <w:bCs w:val="0"/>
+          <w:color w:val="595959" w:themeColor="text1" w:themeTint="A6"/>
+          <w:sz w:val="20"/>
+          <w:szCs w:val="20"/>
+          <w:lang w:val="en-CA"/>
+        </w:rPr>
+        <w:t xml:space="preserve"> </w:t>
+      </w:r>
+      <w:r>
+        <w:rPr>
+          <w:rStyle w:val="divdocumentdivsectiontitle"/>
+          <w:rFonts w:ascii="Palatino Linotype" w:eastAsia="Palatino Linotype" w:hAnsi="Palatino Linotype" w:cs="Palatino Linotype"/>
+          <w:b w:val="0"/>
+          <w:bCs w:val="0"/>
+          <w:color w:val="595959" w:themeColor="text1" w:themeTint="A6"/>
+          <w:sz w:val="20"/>
+          <w:szCs w:val="20"/>
+          <w:lang w:val="en-CA"/>
+        </w:rPr>
+        <w:t>improving the overall rental experience.</w:t>
+      </w:r>
+    </w:p>
+    <w:p>
+      <w:pPr>
+        <w:pStyle w:val="ListParagraph"/>
+        <w:numPr>
+          <w:ilvl w:val="0"/>
+          <w:numId w:val="18"/>
+        </w:numPr>
+        <w:rPr>
+          <w:rStyle w:val="divdocumentdivsectiontitle"/>
+          <w:rFonts w:ascii="Palatino Linotype" w:eastAsia="Palatino Linotype" w:hAnsi="Palatino Linotype" w:cs="Palatino Linotype"/>
+          <w:b w:val="0"/>
+          <w:bCs w:val="0"/>
+          <w:color w:val="595959" w:themeColor="text1" w:themeTint="A6"/>
+          <w:sz w:val="20"/>
+          <w:szCs w:val="20"/>
+          <w:lang w:val="en-CA"/>
+        </w:rPr>
+      </w:pPr>
+      <w:r>
+        <w:rPr>
+          <w:rStyle w:val="divdocumentdivsectiontitle"/>
+          <w:rFonts w:ascii="Palatino Linotype" w:eastAsia="Palatino Linotype" w:hAnsi="Palatino Linotype" w:cs="Palatino Linotype"/>
+          <w:b w:val="0"/>
+          <w:bCs w:val="0"/>
+          <w:color w:val="595959" w:themeColor="text1" w:themeTint="A6"/>
+          <w:sz w:val="20"/>
+          <w:szCs w:val="20"/>
+          <w:lang w:val="en-CA"/>
+        </w:rPr>
+        <w:t>Built with ASP.NET Core for the backend, Razor Pages for the frontend, and SQL Server for database management, ensuring robust performance and scalability.</w:t>
+      </w:r>
+    </w:p>
+    <w:p>
+      <w:pPr>
+        <w:pStyle w:val="ListParagraph"/>
+        <w:numPr>
+          <w:ilvl w:val="0"/>
+          <w:numId w:val="18"/>
+        </w:numPr>
+        <w:rPr>
+          <w:rStyle w:val="divdocumentdivsectiontitle"/>
+          <w:rFonts w:ascii="Palatino Linotype" w:eastAsia="Palatino Linotype" w:hAnsi="Palatino Linotype" w:cs="Palatino Linotype"/>
+          <w:b w:val="0"/>
+          <w:bCs w:val="0"/>
+          <w:color w:val="595959" w:themeColor="text1" w:themeTint="A6"/>
+          <w:sz w:val="20"/>
+          <w:szCs w:val="20"/>
+          <w:lang w:val="en-CA"/>
+        </w:rPr>
+      </w:pPr>
+      <w:r>
+        <w:rPr>
+          <w:rStyle w:val="divdocumentdivsectiontitle"/>
+          <w:rFonts w:ascii="Palatino Linotype" w:eastAsia="Palatino Linotype" w:hAnsi="Palatino Linotype" w:cs="Palatino Linotype"/>
+          <w:b w:val="0"/>
+          <w:bCs w:val="0"/>
+          <w:color w:val="595959" w:themeColor="text1" w:themeTint="A6"/>
+          <w:sz w:val="20"/>
+          <w:szCs w:val="20"/>
+          <w:lang w:val="en-CA"/>
+        </w:rPr>
+        <w:t>The system includes background services for sending reminder emails and handling scheduled tasks, enhancing operational efficiency for landlords and property managers.</w:t>
+      </w:r>
+    </w:p>
+    <w:p>
+      <w:pPr>
+        <w:rPr>
+          <w:rStyle w:val="divdocumentdivsectiontitle"/>
+          <w:rFonts w:ascii="Palatino Linotype" w:eastAsia="Palatino Linotype" w:hAnsi="Palatino Linotype" w:cs="Palatino Linotype"/>
+          <w:b w:val="0"/>
+          <w:bCs w:val="0"/>
+          <w:color w:val="595959" w:themeColor="text1" w:themeTint="A6"/>
+          <w:sz w:val="20"/>
+          <w:szCs w:val="20"/>
+          <w:lang w:val="en-CA"/>
+        </w:rPr>
+      </w:pPr>
+    </w:p>
+    <w:p>
+      <w:pPr>
+        <w:pStyle w:val="NormalWeb"/>
+        <w:spacing w:before="0" w:beforeAutospacing="0" w:after="0" w:afterAutospacing="0"/>
+        <w:rPr>
+          <w:rStyle w:val="apple-tab-span"/>
+          <w:rFonts w:ascii="Palatino Linotype" w:hAnsi="Palatino Linotype"/>
+          <w:b/>
+          <w:bCs/>
+          <w:color w:val="4A4A4A"/>
+          <w:sz w:val="20"/>
+          <w:szCs w:val="20"/>
+        </w:rPr>
+      </w:pPr>
+      <w:r>
+        <w:rPr>
+          <w:rFonts w:ascii="Palatino Linotype" w:hAnsi="Palatino Linotype"/>
+          <w:b/>
+          <w:bCs/>
+          <w:color w:val="595959" w:themeColor="text1" w:themeTint="A6"/>
+          <w:sz w:val="20"/>
+          <w:szCs w:val="20"/>
+        </w:rPr>
+        <w:t>Club BAIST Project: Web-Based Golf Club Management System</w:t>
+      </w:r>
+      <w:r>
+        <w:rPr>
+          <w:rFonts w:ascii="Palatino Linotype" w:hAnsi="Palatino Linotype"/>
+          <w:b/>
+          <w:bCs/>
+          <w:color w:val="595959" w:themeColor="text1" w:themeTint="A6"/>
+          <w:sz w:val="20"/>
+          <w:szCs w:val="20"/>
+        </w:rPr>
+        <w:t xml:space="preserve"> </w:t>
+      </w:r>
+      <w:hyperlink r:id="rId11" w:history="1">
+        <w:r>
+          <w:rPr>
+            <w:rStyle w:val="Hyperlink"/>
+            <w:rFonts w:ascii="Palatino Linotype" w:hAnsi="Palatino Linotype"/>
+            <w:b/>
+            <w:bCs/>
+            <w:sz w:val="20"/>
+            <w:szCs w:val="20"/>
+          </w:rPr>
+          <w:t>Club BAIST Git</w:t>
         </w:r>
         <w:r>
           <w:rPr>
@@ -2623,11 +3466,10 @@
             <w:rFonts w:ascii="Palatino Linotype" w:hAnsi="Palatino Linotype"/>
             <w:b/>
             <w:bCs/>
-            <w:color w:val="1155CC"/>
             <w:sz w:val="20"/>
             <w:szCs w:val="20"/>
           </w:rPr>
-          <w:t>e</w:t>
+          <w:t>H</w:t>
         </w:r>
         <w:r>
           <w:rPr>
@@ -2635,177 +3477,13 @@
             <w:rFonts w:ascii="Palatino Linotype" w:hAnsi="Palatino Linotype"/>
             <w:b/>
             <w:bCs/>
-            <w:color w:val="1155CC"/>
             <w:sz w:val="20"/>
             <w:szCs w:val="20"/>
           </w:rPr>
-          <w:t>rver</w:t>
+          <w:t>ub Repo</w:t>
         </w:r>
       </w:hyperlink>
-    </w:p>
-    <w:p>
-      <w:pPr>
-        <w:pStyle w:val="NormalWeb"/>
-        <w:spacing w:before="0" w:beforeAutospacing="0" w:after="0" w:afterAutospacing="0"/>
-        <w:rPr>
-          <w:rFonts w:ascii="Palatino Linotype" w:hAnsi="Palatino Linotype"/>
-          <w:color w:val="595959" w:themeColor="text1" w:themeTint="A6"/>
-          <w:sz w:val="20"/>
-          <w:szCs w:val="20"/>
-        </w:rPr>
-      </w:pPr>
-      <w:r>
-        <w:rPr>
-          <w:rFonts w:ascii="Palatino Linotype" w:hAnsi="Palatino Linotype"/>
-          <w:color w:val="595959" w:themeColor="text1" w:themeTint="A6"/>
-          <w:sz w:val="20"/>
-          <w:szCs w:val="20"/>
-        </w:rPr>
-        <w:t>The inventory and customer management system enables companies to efficiently handle inventory, customer data, and sales transactions without directly processing payments. It offers:</w:t>
-      </w:r>
-    </w:p>
-    <w:p>
-      <w:pPr>
-        <w:pStyle w:val="NormalWeb"/>
-        <w:numPr>
-          <w:ilvl w:val="0"/>
-          <w:numId w:val="13"/>
-        </w:numPr>
-        <w:spacing w:before="0" w:beforeAutospacing="0" w:after="0" w:afterAutospacing="0"/>
-        <w:rPr>
-          <w:rFonts w:ascii="Palatino Linotype" w:hAnsi="Palatino Linotype"/>
-          <w:color w:val="595959" w:themeColor="text1" w:themeTint="A6"/>
-          <w:sz w:val="20"/>
-          <w:szCs w:val="20"/>
-        </w:rPr>
-      </w:pPr>
-      <w:r>
-        <w:rPr>
-          <w:rFonts w:ascii="Palatino Linotype" w:hAnsi="Palatino Linotype"/>
-          <w:color w:val="595959" w:themeColor="text1" w:themeTint="A6"/>
-          <w:sz w:val="20"/>
-          <w:szCs w:val="20"/>
-        </w:rPr>
-        <w:t>Comprehensive inventory management for tracking, adding, and updating stock.</w:t>
-      </w:r>
-    </w:p>
-    <w:p>
-      <w:pPr>
-        <w:pStyle w:val="NormalWeb"/>
-        <w:numPr>
-          <w:ilvl w:val="0"/>
-          <w:numId w:val="13"/>
-        </w:numPr>
-        <w:spacing w:before="0" w:beforeAutospacing="0" w:after="0" w:afterAutospacing="0"/>
-        <w:rPr>
-          <w:rFonts w:ascii="Palatino Linotype" w:hAnsi="Palatino Linotype"/>
-          <w:color w:val="595959" w:themeColor="text1" w:themeTint="A6"/>
-          <w:sz w:val="20"/>
-          <w:szCs w:val="20"/>
-        </w:rPr>
-      </w:pPr>
-      <w:r>
-        <w:rPr>
-          <w:rFonts w:ascii="Palatino Linotype" w:hAnsi="Palatino Linotype"/>
-          <w:color w:val="595959" w:themeColor="text1" w:themeTint="A6"/>
-          <w:sz w:val="20"/>
-          <w:szCs w:val="20"/>
-        </w:rPr>
-        <w:t>Customer information management for personalized interactions.</w:t>
-      </w:r>
-    </w:p>
-    <w:p>
-      <w:pPr>
-        <w:pStyle w:val="NormalWeb"/>
-        <w:numPr>
-          <w:ilvl w:val="0"/>
-          <w:numId w:val="13"/>
-        </w:numPr>
-        <w:spacing w:before="0" w:beforeAutospacing="0" w:after="0" w:afterAutospacing="0"/>
-        <w:rPr>
-          <w:rFonts w:ascii="Palatino Linotype" w:hAnsi="Palatino Linotype"/>
-          <w:color w:val="595959" w:themeColor="text1" w:themeTint="A6"/>
-          <w:sz w:val="20"/>
-          <w:szCs w:val="20"/>
-        </w:rPr>
-      </w:pPr>
-      <w:r>
-        <w:rPr>
-          <w:rFonts w:ascii="Palatino Linotype" w:hAnsi="Palatino Linotype"/>
-          <w:color w:val="595959" w:themeColor="text1" w:themeTint="A6"/>
-          <w:sz w:val="20"/>
-          <w:szCs w:val="20"/>
-        </w:rPr>
-        <w:t>Point-of-sale functionality for processing transactions, generating invoices, and recording sales data.</w:t>
-      </w:r>
-    </w:p>
-    <w:p>
-      <w:pPr>
-        <w:pStyle w:val="NormalWeb"/>
-        <w:numPr>
-          <w:ilvl w:val="0"/>
-          <w:numId w:val="13"/>
-        </w:numPr>
-        <w:spacing w:before="0" w:beforeAutospacing="0" w:after="0" w:afterAutospacing="0"/>
-        <w:rPr>
-          <w:rFonts w:ascii="Palatino Linotype" w:hAnsi="Palatino Linotype"/>
-          <w:color w:val="595959" w:themeColor="text1" w:themeTint="A6"/>
-          <w:sz w:val="20"/>
-          <w:szCs w:val="20"/>
-        </w:rPr>
-      </w:pPr>
-      <w:r>
-        <w:rPr>
-          <w:rFonts w:ascii="Palatino Linotype" w:hAnsi="Palatino Linotype"/>
-          <w:color w:val="595959" w:themeColor="text1" w:themeTint="A6"/>
-          <w:sz w:val="20"/>
-          <w:szCs w:val="20"/>
-        </w:rPr>
-        <w:t>Integration with external payment gateways for seamless payment processing.</w:t>
-      </w:r>
-    </w:p>
-    <w:p>
-      <w:pPr>
-        <w:pStyle w:val="NormalWeb"/>
-        <w:numPr>
-          <w:ilvl w:val="0"/>
-          <w:numId w:val="13"/>
-        </w:numPr>
-        <w:spacing w:before="0" w:beforeAutospacing="0" w:after="0" w:afterAutospacing="0"/>
-        <w:rPr>
-          <w:rFonts w:ascii="Palatino Linotype" w:hAnsi="Palatino Linotype"/>
-          <w:color w:val="595959" w:themeColor="text1" w:themeTint="A6"/>
-          <w:sz w:val="20"/>
-          <w:szCs w:val="20"/>
-        </w:rPr>
-      </w:pPr>
-      <w:r>
-        <w:rPr>
-          <w:rFonts w:ascii="Palatino Linotype" w:hAnsi="Palatino Linotype"/>
-          <w:color w:val="595959" w:themeColor="text1" w:themeTint="A6"/>
-          <w:sz w:val="20"/>
-          <w:szCs w:val="20"/>
-        </w:rPr>
-        <w:t>Scalability and flexibility to adapt to evolving business needs.</w:t>
-      </w:r>
-    </w:p>
-    <w:p>
-      <w:pPr>
-        <w:pStyle w:val="NormalWeb"/>
-        <w:spacing w:before="0" w:beforeAutospacing="0" w:after="0" w:afterAutospacing="0"/>
-        <w:ind w:left="720"/>
-        <w:rPr>
-          <w:rFonts w:ascii="Palatino Linotype" w:hAnsi="Palatino Linotype"/>
-          <w:color w:val="595959" w:themeColor="text1" w:themeTint="A6"/>
-          <w:sz w:val="20"/>
-          <w:szCs w:val="20"/>
-        </w:rPr>
-      </w:pPr>
-    </w:p>
-    <w:p>
-      <w:pPr>
-        <w:pStyle w:val="NormalWeb"/>
-        <w:spacing w:before="0" w:beforeAutospacing="0" w:after="0" w:afterAutospacing="0"/>
+      <w:r>
         <w:rPr>
           <w:rStyle w:val="apple-tab-span"/>
           <w:rFonts w:ascii="Palatino Linotype" w:hAnsi="Palatino Linotype"/>
@@ -2815,54 +3493,20 @@
           <w:sz w:val="20"/>
           <w:szCs w:val="20"/>
         </w:rPr>
-      </w:pPr>
-      <w:r>
-        <w:rPr>
-          <w:rFonts w:ascii="Palatino Linotype" w:hAnsi="Palatino Linotype"/>
-          <w:b/>
-          <w:bCs/>
-          <w:color w:val="595959" w:themeColor="text1" w:themeTint="A6"/>
-          <w:sz w:val="20"/>
-          <w:szCs w:val="20"/>
-        </w:rPr>
-        <w:t>Upstream: Oil &amp; Gas Simulation</w:t>
-      </w:r>
-      <w:r>
-        <w:rPr>
-          <w:rStyle w:val="apple-tab-span"/>
-          <w:rFonts w:ascii="Palatino Linotype" w:hAnsi="Palatino Linotype"/>
-          <w:b/>
-          <w:bCs/>
-          <w:color w:val="4A4A4A"/>
-          <w:sz w:val="20"/>
-          <w:szCs w:val="20"/>
-        </w:rPr>
         <w:tab/>
       </w:r>
     </w:p>
     <w:p>
       <w:pPr>
-        <w:pStyle w:val="NormalWeb"/>
-        <w:spacing w:before="0" w:beforeAutospacing="0" w:after="0" w:afterAutospacing="0"/>
-        <w:rPr>
-          <w:rFonts w:ascii="Palatino Linotype" w:hAnsi="Palatino Linotype"/>
-          <w:b/>
-          <w:bCs/>
-          <w:color w:val="4A4A4A"/>
-          <w:sz w:val="20"/>
-          <w:szCs w:val="20"/>
-        </w:rPr>
-      </w:pPr>
-      <w:r>
         <w:rPr>
           <w:rStyle w:val="apple-tab-span"/>
           <w:rFonts w:ascii="Palatino Linotype" w:hAnsi="Palatino Linotype"/>
           <w:color w:val="4A4A4A"/>
           <w:sz w:val="20"/>
           <w:szCs w:val="20"/>
-        </w:rPr>
-        <w:t>Worked in a team to d</w:t>
-      </w:r>
+          <w:lang w:val="en-CA" w:eastAsia="en-CA"/>
+        </w:rPr>
+      </w:pPr>
       <w:r>
         <w:rPr>
           <w:rStyle w:val="apple-tab-span"/>
@@ -2870,8 +3514,9 @@
           <w:color w:val="4A4A4A"/>
           <w:sz w:val="20"/>
           <w:szCs w:val="20"/>
-        </w:rPr>
-        <w:t xml:space="preserve">evelop a system in a team with other developers to assist Can Africa teachers in creating courses, adding resources, and creating </w:t>
+          <w:lang w:val="en-CA" w:eastAsia="en-CA"/>
+        </w:rPr>
+        <w:t>D</w:t>
       </w:r>
       <w:r>
         <w:rPr>
@@ -2880,8 +3525,9 @@
           <w:color w:val="4A4A4A"/>
           <w:sz w:val="20"/>
           <w:szCs w:val="20"/>
-        </w:rPr>
-        <w:t>tests. Students</w:t>
+          <w:lang w:val="en-CA" w:eastAsia="en-CA"/>
+        </w:rPr>
+        <w:t>evelop</w:t>
       </w:r>
       <w:r>
         <w:rPr>
@@ -2890,8 +3536,9 @@
           <w:color w:val="4A4A4A"/>
           <w:sz w:val="20"/>
           <w:szCs w:val="20"/>
-        </w:rPr>
-        <w:t xml:space="preserve"> could connect with course materials by entering a room that the lecturer had set </w:t>
+          <w:lang w:val="en-CA" w:eastAsia="en-CA"/>
+        </w:rPr>
+        <w:t>ed</w:t>
       </w:r>
       <w:r>
         <w:rPr>
@@ -2900,16 +3547,29 @@
           <w:color w:val="4A4A4A"/>
           <w:sz w:val="20"/>
           <w:szCs w:val="20"/>
-        </w:rPr>
-        <w:t>up.</w:t>
-      </w:r>
+          <w:lang w:val="en-CA" w:eastAsia="en-CA"/>
+        </w:rPr>
+        <w:t xml:space="preserve"> a web-based management system for Club BAIST, enhancing the automation of tee time bookings, memberships, and player scores. </w:t>
+      </w:r>
+    </w:p>
+    <w:p>
+      <w:pPr>
+        <w:rPr>
+          <w:rStyle w:val="apple-tab-span"/>
+          <w:rFonts w:ascii="Palatino Linotype" w:eastAsia="Palatino Linotype" w:hAnsi="Palatino Linotype" w:cs="Palatino Linotype"/>
+          <w:color w:val="595959" w:themeColor="text1" w:themeTint="A6"/>
+          <w:sz w:val="20"/>
+          <w:szCs w:val="20"/>
+          <w:lang w:val="en-CA"/>
+        </w:rPr>
+      </w:pPr>
     </w:p>
     <w:p>
       <w:pPr>
         <w:pStyle w:val="ListParagraph"/>
         <w:numPr>
           <w:ilvl w:val="0"/>
-          <w:numId w:val="14"/>
+          <w:numId w:val="18"/>
         </w:numPr>
         <w:rPr>
           <w:rStyle w:val="divdocumentdivsectiontitle"/>
@@ -2933,16 +3593,9 @@
           <w:szCs w:val="20"/>
           <w:lang w:val="en-CA"/>
         </w:rPr>
-        <w:t>The system is an online educational platform facilitating content management for instructors and engagement for students.</w:t>
-      </w:r>
-    </w:p>
-    <w:p>
-      <w:pPr>
-        <w:pStyle w:val="ListParagraph"/>
-        <w:numPr>
-          <w:ilvl w:val="0"/>
-          <w:numId w:val="14"/>
-        </w:numPr>
+        <w:t>Members can book tee times, manage reservations, view player scores, and update personal information; the club's staff can manage tee sheets</w:t>
+      </w:r>
+      <w:r>
         <w:rPr>
           <w:rStyle w:val="divdocumentdivsectiontitle"/>
           <w:rFonts w:ascii="Palatino Linotype" w:eastAsia="Palatino Linotype" w:hAnsi="Palatino Linotype" w:cs="Palatino Linotype"/>
@@ -2953,7 +3606,8 @@
           <w:szCs w:val="20"/>
           <w:lang w:val="en-CA"/>
         </w:rPr>
-      </w:pPr>
+        <w:t xml:space="preserve"> and</w:t>
+      </w:r>
       <w:r>
         <w:rPr>
           <w:rStyle w:val="divdocumentdivsectiontitle"/>
@@ -2965,7 +3619,7 @@
           <w:szCs w:val="20"/>
           <w:lang w:val="en-CA"/>
         </w:rPr>
-        <w:t>Instructors create classes, upload content, and set activities; students join classes, access content, and participate in activities.</w:t>
+        <w:t xml:space="preserve"> process memberships.</w:t>
       </w:r>
     </w:p>
     <w:p>
@@ -2973,7 +3627,7 @@
         <w:pStyle w:val="ListParagraph"/>
         <w:numPr>
           <w:ilvl w:val="0"/>
-          <w:numId w:val="14"/>
+          <w:numId w:val="18"/>
         </w:numPr>
         <w:rPr>
           <w:rStyle w:val="divdocumentdivsectiontitle"/>
@@ -2997,8 +3651,23 @@
           <w:szCs w:val="20"/>
           <w:lang w:val="en-CA"/>
         </w:rPr>
-        <w:t>Real-time updates and communication tools ensure smooth interactions between instructors and students, enhancing the learning experience.</w:t>
-      </w:r>
+        <w:t>Built with ASP.NET Core for the backend, Razor Pages for the frontend, and SQL Server for database management, ensuring reliable performance and scalability.</w:t>
+      </w:r>
+    </w:p>
+    <w:p>
+      <w:pPr>
+        <w:pStyle w:val="ListParagraph"/>
+        <w:rPr>
+          <w:rStyle w:val="divdocumentdivsectiontitle"/>
+          <w:rFonts w:ascii="Palatino Linotype" w:eastAsia="Palatino Linotype" w:hAnsi="Palatino Linotype" w:cs="Palatino Linotype"/>
+          <w:b w:val="0"/>
+          <w:bCs w:val="0"/>
+          <w:color w:val="595959" w:themeColor="text1" w:themeTint="A6"/>
+          <w:sz w:val="20"/>
+          <w:szCs w:val="20"/>
+          <w:lang w:val="en-CA"/>
+        </w:rPr>
+      </w:pPr>
     </w:p>
     <w:sectPr>
       <w:pgSz w:w="12240" w:h="15840"/>
@@ -3010,7 +3679,7 @@
 </file>
 
 <file path=word/numbering.xml><?xml version="1.0" encoding="utf-8"?>
-<w:numbering xmlns:wpc="http://schemas.microsoft.com/office/word/2010/wordprocessingCanvas" xmlns:cx="http://schemas.microsoft.com/office/drawing/2014/chartex" xmlns:cx1="http://schemas.microsoft.com/office/drawing/2015/9/8/chartex" xmlns:cx2="http://schemas.microsoft.com/office/drawing/2015/10/21/chartex" xmlns:cx3="http://schemas.microsoft.com/office/drawing/2016/5/9/chartex" xmlns:cx4="http://schemas.microsoft.com/office/drawing/2016/5/10/chartex" xmlns:cx5="http://schemas.microsoft.com/office/drawing/2016/5/11/chartex" xmlns:cx6="http://schemas.microsoft.com/office/drawing/2016/5/12/chartex" xmlns:cx7="http://schemas.microsoft.com/office/drawing/2016/5/13/chartex" xmlns:cx8="http://schemas.microsoft.com/office/drawing/2016/5/14/chartex" xmlns:mc="http://schemas.openxmlformats.org/markup-compatibility/2006" xmlns:aink="http://schemas.microsoft.com/office/drawing/2016/ink" xmlns:am3d="http://schemas.microsoft.com/office/drawing/2017/model3d" xmlns:o="urn:schemas-microsoft-com:office:office" xmlns:oel="http://schemas.microsoft.com/office/2019/extlst" xmlns:r="http://schemas.openxmlformats.org/officeDocument/2006/relationships" xmlns:m="http://schemas.openxmlformats.org/officeDocument/2006/math" xmlns:v="urn:schemas-microsoft-com:vml" xmlns:wp14="http://schemas.microsoft.com/office/word/2010/wordprocessingDrawing" xmlns:wp="http://schemas.openxmlformats.org/drawingml/2006/wordprocessingDrawing" xmlns:w10="urn:schemas-microsoft-com:office:word" xmlns:w="http://schemas.openxmlformats.org/wordprocessingml/2006/main" xmlns:w14="http://schemas.microsoft.com/office/word/2010/wordml" xmlns:w15="http://schemas.microsoft.com/office/word/2012/wordml" xmlns:w16cex="http://schemas.microsoft.com/office/word/2018/wordml/cex" xmlns:w16cid="http://schemas.microsoft.com/office/word/2016/wordml/cid" xmlns:w16="http://schemas.microsoft.com/office/word/2018/wordml" xmlns:w16sdtdh="http://schemas.microsoft.com/office/word/2020/wordml/sdtdatahash" xmlns:w16se="http://schemas.microsoft.com/office/word/2015/wordml/symex" xmlns:wpg="http://schemas.microsoft.com/office/word/2010/wordprocessingGroup" xmlns:wpi="http://schemas.microsoft.com/office/word/2010/wordprocessingInk" xmlns:wne="http://schemas.microsoft.com/office/word/2006/wordml" xmlns:wps="http://schemas.microsoft.com/office/word/2010/wordprocessingShape" mc:Ignorable="w14 w15 w16se w16cid w16 w16cex w16sdtdh wp14">
+<w:numbering xmlns:wpc="http://schemas.microsoft.com/office/word/2010/wordprocessingCanvas" xmlns:cx="http://schemas.microsoft.com/office/drawing/2014/chartex" xmlns:cx1="http://schemas.microsoft.com/office/drawing/2015/9/8/chartex" xmlns:cx2="http://schemas.microsoft.com/office/drawing/2015/10/21/chartex" xmlns:cx3="http://schemas.microsoft.com/office/drawing/2016/5/9/chartex" xmlns:cx4="http://schemas.microsoft.com/office/drawing/2016/5/10/chartex" xmlns:cx5="http://schemas.microsoft.com/office/drawing/2016/5/11/chartex" xmlns:cx6="http://schemas.microsoft.com/office/drawing/2016/5/12/chartex" xmlns:cx7="http://schemas.microsoft.com/office/drawing/2016/5/13/chartex" xmlns:cx8="http://schemas.microsoft.com/office/drawing/2016/5/14/chartex" xmlns:mc="http://schemas.openxmlformats.org/markup-compatibility/2006" xmlns:aink="http://schemas.microsoft.com/office/drawing/2016/ink" xmlns:am3d="http://schemas.microsoft.com/office/drawing/2017/model3d" xmlns:o="urn:schemas-microsoft-com:office:office" xmlns:oel="http://schemas.microsoft.com/office/2019/extlst" xmlns:r="http://schemas.openxmlformats.org/officeDocument/2006/relationships" xmlns:m="http://schemas.openxmlformats.org/officeDocument/2006/math" xmlns:v="urn:schemas-microsoft-com:vml" xmlns:wp14="http://schemas.microsoft.com/office/word/2010/wordprocessingDrawing" xmlns:wp="http://schemas.openxmlformats.org/drawingml/2006/wordprocessingDrawing" xmlns:w10="urn:schemas-microsoft-com:office:word" xmlns:w="http://schemas.openxmlformats.org/wordprocessingml/2006/main" xmlns:w14="http://schemas.microsoft.com/office/word/2010/wordml" xmlns:w15="http://schemas.microsoft.com/office/word/2012/wordml" xmlns:w16cex="http://schemas.microsoft.com/office/word/2018/wordml/cex" xmlns:w16cid="http://schemas.microsoft.com/office/word/2016/wordml/cid" xmlns:w16="http://schemas.microsoft.com/office/word/2018/wordml" xmlns:w16du="http://schemas.microsoft.com/office/word/2023/wordml/word16du" xmlns:w16sdtdh="http://schemas.microsoft.com/office/word/2020/wordml/sdtdatahash" xmlns:w16se="http://schemas.microsoft.com/office/word/2015/wordml/symex" xmlns:wpg="http://schemas.microsoft.com/office/word/2010/wordprocessingGroup" xmlns:wpi="http://schemas.microsoft.com/office/word/2010/wordprocessingInk" xmlns:wne="http://schemas.microsoft.com/office/word/2006/wordml" xmlns:wps="http://schemas.microsoft.com/office/word/2010/wordprocessingShape" mc:Ignorable="w14 w15 w16se w16cid w16 w16cex w16sdtdh w16du wp14">
   <w:abstractNum w:abstractNumId="0" w15:restartNumberingAfterBreak="0">
     <w:nsid w:val="00000001"/>
     <w:multiLevelType w:val="hybridMultilevel"/>
@@ -4984,7 +5653,7 @@
         <w:rFonts w:ascii="Symbol" w:hAnsi="Symbol" w:hint="default"/>
       </w:rPr>
     </w:lvl>
-    <w:lvl w:ilvl="1" w:tplc="10090003" w:tentative="1">
+    <w:lvl w:ilvl="1" w:tplc="10090003">
       <w:start w:val="1"/>
       <w:numFmt w:val="bullet"/>
       <w:lvlText w:val="o"/>
@@ -4996,7 +5665,7 @@
         <w:rFonts w:ascii="Courier New" w:hAnsi="Courier New" w:cs="Courier New" w:hint="default"/>
       </w:rPr>
     </w:lvl>
-    <w:lvl w:ilvl="2" w:tplc="10090005" w:tentative="1">
+    <w:lvl w:ilvl="2" w:tplc="10090005">
       <w:start w:val="1"/>
       <w:numFmt w:val="bullet"/>
       <w:lvlText w:val=""/>
@@ -5082,6 +5751,119 @@
     </w:lvl>
   </w:abstractNum>
   <w:abstractNum w:abstractNumId="16" w15:restartNumberingAfterBreak="0">
+    <w:nsid w:val="4AAB5184"/>
+    <w:multiLevelType w:val="hybridMultilevel"/>
+    <w:tmpl w:val="D7EAD68E"/>
+    <w:lvl w:ilvl="0" w:tplc="10090001">
+      <w:start w:val="1"/>
+      <w:numFmt w:val="bullet"/>
+      <w:lvlText w:val=""/>
+      <w:lvlJc w:val="left"/>
+      <w:pPr>
+        <w:ind w:left="720" w:hanging="360"/>
+      </w:pPr>
+      <w:rPr>
+        <w:rFonts w:ascii="Symbol" w:hAnsi="Symbol" w:hint="default"/>
+      </w:rPr>
+    </w:lvl>
+    <w:lvl w:ilvl="1" w:tplc="10090003" w:tentative="1">
+      <w:start w:val="1"/>
+      <w:numFmt w:val="bullet"/>
+      <w:lvlText w:val="o"/>
+      <w:lvlJc w:val="left"/>
+      <w:pPr>
+        <w:ind w:left="1440" w:hanging="360"/>
+      </w:pPr>
+      <w:rPr>
+        <w:rFonts w:ascii="Courier New" w:hAnsi="Courier New" w:cs="Courier New" w:hint="default"/>
+      </w:rPr>
+    </w:lvl>
+    <w:lvl w:ilvl="2" w:tplc="10090005" w:tentative="1">
+      <w:start w:val="1"/>
+      <w:numFmt w:val="bullet"/>
+      <w:lvlText w:val=""/>
+      <w:lvlJc w:val="left"/>
+      <w:pPr>
+        <w:ind w:left="2160" w:hanging="360"/>
+      </w:pPr>
+      <w:rPr>
+        <w:rFonts w:ascii="Wingdings" w:hAnsi="Wingdings" w:hint="default"/>
+      </w:rPr>
+    </w:lvl>
+    <w:lvl w:ilvl="3" w:tplc="10090001" w:tentative="1">
+      <w:start w:val="1"/>
+      <w:numFmt w:val="bullet"/>
+      <w:lvlText w:val=""/>
+      <w:lvlJc w:val="left"/>
+      <w:pPr>
+        <w:ind w:left="2880" w:hanging="360"/>
+      </w:pPr>
+      <w:rPr>
+        <w:rFonts w:ascii="Symbol" w:hAnsi="Symbol" w:hint="default"/>
+      </w:rPr>
+    </w:lvl>
+    <w:lvl w:ilvl="4" w:tplc="10090003" w:tentative="1">
+      <w:start w:val="1"/>
+      <w:numFmt w:val="bullet"/>
+      <w:lvlText w:val="o"/>
+      <w:lvlJc w:val="left"/>
+      <w:pPr>
+        <w:ind w:left="3600" w:hanging="360"/>
+      </w:pPr>
+      <w:rPr>
+        <w:rFonts w:ascii="Courier New" w:hAnsi="Courier New" w:cs="Courier New" w:hint="default"/>
+      </w:rPr>
+    </w:lvl>
+    <w:lvl w:ilvl="5" w:tplc="10090005" w:tentative="1">
+      <w:start w:val="1"/>
+      <w:numFmt w:val="bullet"/>
+      <w:lvlText w:val=""/>
+      <w:lvlJc w:val="left"/>
+      <w:pPr>
+        <w:ind w:left="4320" w:hanging="360"/>
+      </w:pPr>
+      <w:rPr>
+        <w:rFonts w:ascii="Wingdings" w:hAnsi="Wingdings" w:hint="default"/>
+      </w:rPr>
+    </w:lvl>
+    <w:lvl w:ilvl="6" w:tplc="10090001" w:tentative="1">
+      <w:start w:val="1"/>
+      <w:numFmt w:val="bullet"/>
+      <w:lvlText w:val=""/>
+      <w:lvlJc w:val="left"/>
+      <w:pPr>
+        <w:ind w:left="5040" w:hanging="360"/>
+      </w:pPr>
+      <w:rPr>
+        <w:rFonts w:ascii="Symbol" w:hAnsi="Symbol" w:hint="default"/>
+      </w:rPr>
+    </w:lvl>
+    <w:lvl w:ilvl="7" w:tplc="10090003" w:tentative="1">
+      <w:start w:val="1"/>
+      <w:numFmt w:val="bullet"/>
+      <w:lvlText w:val="o"/>
+      <w:lvlJc w:val="left"/>
+      <w:pPr>
+        <w:ind w:left="5760" w:hanging="360"/>
+      </w:pPr>
+      <w:rPr>
+        <w:rFonts w:ascii="Courier New" w:hAnsi="Courier New" w:cs="Courier New" w:hint="default"/>
+      </w:rPr>
+    </w:lvl>
+    <w:lvl w:ilvl="8" w:tplc="10090005" w:tentative="1">
+      <w:start w:val="1"/>
+      <w:numFmt w:val="bullet"/>
+      <w:lvlText w:val=""/>
+      <w:lvlJc w:val="left"/>
+      <w:pPr>
+        <w:ind w:left="6480" w:hanging="360"/>
+      </w:pPr>
+      <w:rPr>
+        <w:rFonts w:ascii="Wingdings" w:hAnsi="Wingdings" w:hint="default"/>
+      </w:rPr>
+    </w:lvl>
+  </w:abstractNum>
+  <w:abstractNum w:abstractNumId="17" w15:restartNumberingAfterBreak="0">
     <w:nsid w:val="77CD50F0"/>
     <w:multiLevelType w:val="multilevel"/>
     <w:tmpl w:val="B2AE2DBE"/>
@@ -5258,7 +6040,7 @@
     <w:abstractNumId w:val="10"/>
   </w:num>
   <w:num w:numId="10" w16cid:durableId="652829950">
-    <w:abstractNumId w:val="16"/>
+    <w:abstractNumId w:val="17"/>
   </w:num>
   <w:num w:numId="11" w16cid:durableId="751044690">
     <w:abstractNumId w:val="13"/>
@@ -5281,11 +6063,14 @@
   <w:num w:numId="17" w16cid:durableId="1088307070">
     <w:abstractNumId w:val="8"/>
   </w:num>
+  <w:num w:numId="18" w16cid:durableId="406810543">
+    <w:abstractNumId w:val="16"/>
+  </w:num>
 </w:numbering>
 </file>
 
 <file path=word/styles.xml><?xml version="1.0" encoding="utf-8"?>
-<w:styles xmlns:mc="http://schemas.openxmlformats.org/markup-compatibility/2006" xmlns:r="http://schemas.openxmlformats.org/officeDocument/2006/relationships" xmlns:w="http://schemas.openxmlformats.org/wordprocessingml/2006/main" xmlns:w14="http://schemas.microsoft.com/office/word/2010/wordml" xmlns:w15="http://schemas.microsoft.com/office/word/2012/wordml" xmlns:w16cex="http://schemas.microsoft.com/office/word/2018/wordml/cex" xmlns:w16cid="http://schemas.microsoft.com/office/word/2016/wordml/cid" xmlns:w16="http://schemas.microsoft.com/office/word/2018/wordml" xmlns:w16sdtdh="http://schemas.microsoft.com/office/word/2020/wordml/sdtdatahash" xmlns:w16se="http://schemas.microsoft.com/office/word/2015/wordml/symex" mc:Ignorable="w14 w15 w16se w16cid w16 w16cex w16sdtdh">
+<w:styles xmlns:mc="http://schemas.openxmlformats.org/markup-compatibility/2006" xmlns:r="http://schemas.openxmlformats.org/officeDocument/2006/relationships" xmlns:w="http://schemas.openxmlformats.org/wordprocessingml/2006/main" xmlns:w14="http://schemas.microsoft.com/office/word/2010/wordml" xmlns:w15="http://schemas.microsoft.com/office/word/2012/wordml" xmlns:w16cex="http://schemas.microsoft.com/office/word/2018/wordml/cex" xmlns:w16cid="http://schemas.microsoft.com/office/word/2016/wordml/cid" xmlns:w16="http://schemas.microsoft.com/office/word/2018/wordml" xmlns:w16du="http://schemas.microsoft.com/office/word/2023/wordml/word16du" xmlns:w16sdtdh="http://schemas.microsoft.com/office/word/2020/wordml/sdtdatahash" xmlns:w16se="http://schemas.microsoft.com/office/word/2015/wordml/symex" mc:Ignorable="w14 w15 w16se w16cid w16 w16cex w16sdtdh w16du">
   <w:docDefaults>
     <w:rPrDefault>
       <w:rPr>
@@ -6136,7 +6921,6 @@
     <w:name w:val="Hyperlink"/>
     <w:basedOn w:val="DefaultParagraphFont"/>
     <w:uiPriority w:val="99"/>
-    <w:semiHidden/>
     <w:unhideWhenUsed/>
     <w:rsid w:val="00227312"/>
     <w:rPr>
@@ -6171,6 +6955,18 @@
       <w:ind w:left="720"/>
       <w:contextualSpacing/>
     </w:pPr>
+  </w:style>
+  <w:style w:type="character" w:styleId="UnresolvedMention">
+    <w:name w:val="Unresolved Mention"/>
+    <w:basedOn w:val="DefaultParagraphFont"/>
+    <w:uiPriority w:val="99"/>
+    <w:semiHidden/>
+    <w:unhideWhenUsed/>
+    <w:rsid w:val="003E1EF5"/>
+    <w:rPr>
+      <w:color w:val="605E5C"/>
+      <w:shd w:val="clear" w:color="auto" w:fill="E1DFDD"/>
+    </w:rPr>
   </w:style>
 </w:styles>
 </file>

</xml_diff>